<commit_message>
Added a very basic literature review
</commit_message>
<xml_diff>
--- a/Report Draft.docx
+++ b/Report Draft.docx
@@ -12,6 +12,7 @@
     </w:p>
     <w:p>
       <w:pPr>
+        <w:spacing w:after="0"/>
         <w:jc w:val="center"/>
       </w:pPr>
       <w:r>
@@ -20,6 +21,7 @@
     </w:p>
     <w:p>
       <w:pPr>
+        <w:spacing w:after="0"/>
         <w:jc w:val="center"/>
       </w:pPr>
       <w:r>
@@ -28,6 +30,7 @@
     </w:p>
     <w:p>
       <w:pPr>
+        <w:spacing w:after="0"/>
         <w:jc w:val="center"/>
       </w:pPr>
       <w:r>
@@ -47,6 +50,177 @@
       </w:r>
     </w:p>
     <w:p/>
+    <w:p>
+      <w:pPr>
+        <w:pStyle w:val="Heading1"/>
+        <w:numPr>
+          <w:ilvl w:val="0"/>
+          <w:numId w:val="2"/>
+        </w:numPr>
+      </w:pPr>
+      <w:r>
+        <w:t>Literature Review</w:t>
+      </w:r>
+    </w:p>
+    <w:p>
+      <w:proofErr w:type="spellStart"/>
+      <w:r>
+        <w:t>Weng</w:t>
+      </w:r>
+      <w:proofErr w:type="spellEnd"/>
+      <w:r>
+        <w:t xml:space="preserve"> proposed an Apriori-based mining approach called Fuzzy Apriori Rare Itemset Mining [FARIM], for mining “specific rare itemsets consisting of quantitative data” </w:t>
+      </w:r>
+      <w:sdt>
+        <w:sdtPr>
+          <w:id w:val="1035097337"/>
+          <w:citation/>
+        </w:sdtPr>
+        <w:sdtContent>
+          <w:fldSimple w:instr=" CITATION Wen11 \p 698 \l 4105  ">
+            <w:r>
+              <w:rPr>
+                <w:noProof/>
+              </w:rPr>
+              <w:t>[1, p. 698]</w:t>
+            </w:r>
+          </w:fldSimple>
+        </w:sdtContent>
+      </w:sdt>
+      <w:r>
+        <w:t>.</w:t>
+      </w:r>
+      <w:r>
+        <w:rPr>
+          <w:rStyle w:val="FootnoteReference"/>
+          <w:rFonts w:ascii="Times New Roman" w:hAnsi="Times New Roman" w:cs="Times New Roman"/>
+          <w:sz w:val="24"/>
+          <w:szCs w:val="24"/>
+        </w:rPr>
+        <w:footnoteReference w:id="1"/>
+      </w:r>
+      <w:r>
+        <w:t xml:space="preserve"> </w:t>
+      </w:r>
+      <w:proofErr w:type="spellStart"/>
+      <w:r>
+        <w:t>Weng</w:t>
+      </w:r>
+      <w:proofErr w:type="spellEnd"/>
+      <w:r>
+        <w:t xml:space="preserve"> proposed using FARIM for low test or quiz scores in a school setting; if there was a student, or a group of students struggling with class content, then determining exactly what it is they are struggling with would go a long way in finding a solution </w:t>
+      </w:r>
+      <w:sdt>
+        <w:sdtPr>
+          <w:id w:val="1041777610"/>
+          <w:citation/>
+        </w:sdtPr>
+        <w:sdtContent>
+          <w:r>
+            <w:fldChar w:fldCharType="begin"/>
+          </w:r>
+          <w:r>
+            <w:rPr>
+              <w:lang w:val="en-US"/>
+            </w:rPr>
+            <w:instrText xml:space="preserve"> CITATION Wen11 \l 1033 </w:instrText>
+          </w:r>
+          <w:r>
+            <w:fldChar w:fldCharType="separate"/>
+          </w:r>
+          <w:r>
+            <w:rPr>
+              <w:noProof/>
+              <w:lang w:val="en-US"/>
+            </w:rPr>
+            <w:t>[1]</w:t>
+          </w:r>
+          <w:r>
+            <w:fldChar w:fldCharType="end"/>
+          </w:r>
+        </w:sdtContent>
+      </w:sdt>
+      <w:r>
+        <w:t xml:space="preserve">. </w:t>
+      </w:r>
+      <w:proofErr w:type="spellStart"/>
+      <w:r>
+        <w:t>Weng</w:t>
+      </w:r>
+      <w:proofErr w:type="spellEnd"/>
+      <w:r>
+        <w:t xml:space="preserve"> believed that his approach would be more successful if it included clustering and classification methods, and if the support parameter was inferred from the data.</w:t>
+      </w:r>
+    </w:p>
+    <w:p>
+      <w:proofErr w:type="spellStart"/>
+      <w:r>
+        <w:t>Hemalatha</w:t>
+      </w:r>
+      <w:proofErr w:type="spellEnd"/>
+      <w:r>
+        <w:t xml:space="preserve">, </w:t>
+      </w:r>
+      <w:proofErr w:type="spellStart"/>
+      <w:r>
+        <w:t>Vaidehi</w:t>
+      </w:r>
+      <w:proofErr w:type="spellEnd"/>
+      <w:r>
+        <w:t xml:space="preserve">, and </w:t>
+      </w:r>
+      <w:proofErr w:type="spellStart"/>
+      <w:r>
+        <w:t>Lakshmi</w:t>
+      </w:r>
+      <w:proofErr w:type="spellEnd"/>
+      <w:r>
+        <w:t xml:space="preserve"> wrote about finding rare itemsets in data streams, as opposed to static datasets </w:t>
+      </w:r>
+      <w:sdt>
+        <w:sdtPr>
+          <w:id w:val="1035097338"/>
+          <w:citation/>
+        </w:sdtPr>
+        <w:sdtContent>
+          <w:fldSimple w:instr=" CITATION Hem15 \l 4105 ">
+            <w:r>
+              <w:rPr>
+                <w:noProof/>
+              </w:rPr>
+              <w:t>[2]</w:t>
+            </w:r>
+          </w:fldSimple>
+        </w:sdtContent>
+      </w:sdt>
+      <w:r>
+        <w:t xml:space="preserve">. To that end, they proposed an algorithm for finding Minimal Infrequent Patterns from Data Streams, defined three measures for outlier detection, and created a Minimal Infrequent Pattern based Outlier Detection algorithm. They found, among other things, that their methods were well suited for extracting useful data from sensor data streams and identifying meaningful outliers from those streams. </w:t>
+      </w:r>
+    </w:p>
+    <w:p>
+      <w:r>
+        <w:t xml:space="preserve">Wu, Chen, and Chang wrote about Attribute-Oriented Induction (AOI), and proposed using AOI to mine negative generalized knowledge from datasets </w:t>
+      </w:r>
+      <w:sdt>
+        <w:sdtPr>
+          <w:id w:val="1035097339"/>
+          <w:citation/>
+        </w:sdtPr>
+        <w:sdtContent>
+          <w:fldSimple w:instr=" CITATION WuY11 \l 4105 ">
+            <w:r>
+              <w:rPr>
+                <w:noProof/>
+              </w:rPr>
+              <w:t>[3]</w:t>
+            </w:r>
+          </w:fldSimple>
+        </w:sdtContent>
+      </w:sdt>
+      <w:r>
+        <w:t>. Their reasoning has to do with medical data; for example, if only a few Taiwanese people were infected with the H1N1 flu virus the number of people that are Taiwanese and have contracted H1N1 will be very small, and not considered a frequent itemset. However, if few Taiwanese contracted H1N1, then that might indicate that the Taiwanese were somehow resistant to the disease.</w:t>
+      </w:r>
+    </w:p>
     <w:p>
       <w:pPr>
         <w:pStyle w:val="Heading1"/>
@@ -68,6 +242,112 @@
     </w:sectPr>
   </w:body>
 </w:document>
+</file>
+
+<file path=word/endnotes.xml><?xml version="1.0" encoding="utf-8"?>
+<w:endnotes xmlns:ve="http://schemas.openxmlformats.org/markup-compatibility/2006" xmlns:o="urn:schemas-microsoft-com:office:office" xmlns:r="http://schemas.openxmlformats.org/officeDocument/2006/relationships" xmlns:m="http://schemas.openxmlformats.org/officeDocument/2006/math" xmlns:v="urn:schemas-microsoft-com:vml" xmlns:wp="http://schemas.openxmlformats.org/drawingml/2006/wordprocessingDrawing" xmlns:w10="urn:schemas-microsoft-com:office:word" xmlns:w="http://schemas.openxmlformats.org/wordprocessingml/2006/main" xmlns:wne="http://schemas.microsoft.com/office/word/2006/wordml">
+  <w:endnote w:type="separator" w:id="-1">
+    <w:p>
+      <w:pPr>
+        <w:spacing w:after="0" w:line="240" w:lineRule="auto"/>
+      </w:pPr>
+      <w:r>
+        <w:separator/>
+      </w:r>
+    </w:p>
+  </w:endnote>
+  <w:endnote w:type="continuationSeparator" w:id="0">
+    <w:p>
+      <w:pPr>
+        <w:spacing w:after="0" w:line="240" w:lineRule="auto"/>
+      </w:pPr>
+      <w:r>
+        <w:continuationSeparator/>
+      </w:r>
+    </w:p>
+  </w:endnote>
+</w:endnotes>
+</file>
+
+<file path=word/footnotes.xml><?xml version="1.0" encoding="utf-8"?>
+<w:footnotes xmlns:ve="http://schemas.openxmlformats.org/markup-compatibility/2006" xmlns:o="urn:schemas-microsoft-com:office:office" xmlns:r="http://schemas.openxmlformats.org/officeDocument/2006/relationships" xmlns:m="http://schemas.openxmlformats.org/officeDocument/2006/math" xmlns:v="urn:schemas-microsoft-com:vml" xmlns:wp="http://schemas.openxmlformats.org/drawingml/2006/wordprocessingDrawing" xmlns:w10="urn:schemas-microsoft-com:office:word" xmlns:w="http://schemas.openxmlformats.org/wordprocessingml/2006/main" xmlns:wne="http://schemas.microsoft.com/office/word/2006/wordml">
+  <w:footnote w:type="separator" w:id="-1">
+    <w:p>
+      <w:pPr>
+        <w:spacing w:after="0" w:line="240" w:lineRule="auto"/>
+      </w:pPr>
+      <w:r>
+        <w:separator/>
+      </w:r>
+    </w:p>
+  </w:footnote>
+  <w:footnote w:type="continuationSeparator" w:id="0">
+    <w:p>
+      <w:pPr>
+        <w:spacing w:after="0" w:line="240" w:lineRule="auto"/>
+      </w:pPr>
+      <w:r>
+        <w:continuationSeparator/>
+      </w:r>
+    </w:p>
+  </w:footnote>
+  <w:footnote w:id="1">
+    <w:p>
+      <w:pPr>
+        <w:pStyle w:val="FootnoteText"/>
+        <w:rPr>
+          <w:lang w:val="en-US"/>
+        </w:rPr>
+      </w:pPr>
+      <w:r>
+        <w:rPr>
+          <w:rStyle w:val="FootnoteReference"/>
+        </w:rPr>
+        <w:footnoteRef/>
+      </w:r>
+      <w:r>
+        <w:t xml:space="preserve"> The Apriori algorithm is a frequent pattern mining algorithm where frequent single-item-sets are combined to create larger frequent itemsets, and then the database is scanned to determine the support of the new itemsets. This process continues until there are no more itemsets that can be combined</w:t>
+      </w:r>
+      <w:sdt>
+        <w:sdtPr>
+          <w:id w:val="1041777629"/>
+          <w:citation/>
+        </w:sdtPr>
+        <w:sdtContent>
+          <w:r>
+            <w:fldChar w:fldCharType="begin"/>
+          </w:r>
+          <w:r>
+            <w:rPr>
+              <w:lang w:val="en-US"/>
+            </w:rPr>
+            <w:instrText xml:space="preserve"> CITATION Agg14 \l 1033 </w:instrText>
+          </w:r>
+          <w:r>
+            <w:fldChar w:fldCharType="separate"/>
+          </w:r>
+          <w:r>
+            <w:rPr>
+              <w:noProof/>
+              <w:lang w:val="en-US"/>
+            </w:rPr>
+            <w:t xml:space="preserve"> </w:t>
+          </w:r>
+          <w:r>
+            <w:rPr>
+              <w:noProof/>
+              <w:lang w:val="en-US"/>
+            </w:rPr>
+            <w:t>[4]</w:t>
+          </w:r>
+          <w:r>
+            <w:fldChar w:fldCharType="end"/>
+          </w:r>
+        </w:sdtContent>
+      </w:sdt>
+    </w:p>
+  </w:footnote>
+</w:footnotes>
 </file>
 
 <file path=word/numbering.xml><?xml version="1.0" encoding="utf-8"?>
@@ -616,7 +896,360 @@
       <w:szCs w:val="28"/>
     </w:rPr>
   </w:style>
+  <w:style w:type="paragraph" w:styleId="FootnoteText">
+    <w:name w:val="footnote text"/>
+    <w:basedOn w:val="Normal"/>
+    <w:link w:val="FootnoteTextChar"/>
+    <w:uiPriority w:val="99"/>
+    <w:semiHidden/>
+    <w:unhideWhenUsed/>
+    <w:rsid w:val="00BF650B"/>
+    <w:pPr>
+      <w:spacing w:after="0" w:line="240" w:lineRule="auto"/>
+    </w:pPr>
+    <w:rPr>
+      <w:sz w:val="20"/>
+      <w:szCs w:val="20"/>
+    </w:rPr>
+  </w:style>
+  <w:style w:type="character" w:customStyle="1" w:styleId="FootnoteTextChar">
+    <w:name w:val="Footnote Text Char"/>
+    <w:basedOn w:val="DefaultParagraphFont"/>
+    <w:link w:val="FootnoteText"/>
+    <w:uiPriority w:val="99"/>
+    <w:semiHidden/>
+    <w:rsid w:val="00BF650B"/>
+    <w:rPr>
+      <w:sz w:val="20"/>
+      <w:szCs w:val="20"/>
+    </w:rPr>
+  </w:style>
+  <w:style w:type="character" w:styleId="FootnoteReference">
+    <w:name w:val="footnote reference"/>
+    <w:basedOn w:val="DefaultParagraphFont"/>
+    <w:uiPriority w:val="99"/>
+    <w:semiHidden/>
+    <w:unhideWhenUsed/>
+    <w:rsid w:val="00BF650B"/>
+    <w:rPr>
+      <w:vertAlign w:val="superscript"/>
+    </w:rPr>
+  </w:style>
 </w:styles>
+</file>
+
+<file path=word/glossary/document.xml><?xml version="1.0" encoding="utf-8"?>
+<w:glossaryDocument xmlns:ve="http://schemas.openxmlformats.org/markup-compatibility/2006" xmlns:o="urn:schemas-microsoft-com:office:office" xmlns:r="http://schemas.openxmlformats.org/officeDocument/2006/relationships" xmlns:m="http://schemas.openxmlformats.org/officeDocument/2006/math" xmlns:v="urn:schemas-microsoft-com:vml" xmlns:wp="http://schemas.openxmlformats.org/drawingml/2006/wordprocessingDrawing" xmlns:w10="urn:schemas-microsoft-com:office:word" xmlns:w="http://schemas.openxmlformats.org/wordprocessingml/2006/main" xmlns:wne="http://schemas.microsoft.com/office/word/2006/wordml">
+  <w:docParts/>
+</w:glossaryDocument>
+</file>
+
+<file path=word/glossary/fontTable.xml><?xml version="1.0" encoding="utf-8"?>
+<w:fonts xmlns:r="http://schemas.openxmlformats.org/officeDocument/2006/relationships" xmlns:w="http://schemas.openxmlformats.org/wordprocessingml/2006/main">
+  <w:font w:name="Times New Roman">
+    <w:panose1 w:val="02020603050405020304"/>
+    <w:charset w:val="00"/>
+    <w:family w:val="roman"/>
+    <w:pitch w:val="variable"/>
+    <w:sig w:usb0="E0002EFF" w:usb1="C000785B" w:usb2="00000009" w:usb3="00000000" w:csb0="000001FF" w:csb1="00000000"/>
+  </w:font>
+  <w:font w:name="Symbol">
+    <w:panose1 w:val="05050102010706020507"/>
+    <w:charset w:val="02"/>
+    <w:family w:val="roman"/>
+    <w:pitch w:val="variable"/>
+    <w:sig w:usb0="00000000" w:usb1="10000000" w:usb2="00000000" w:usb3="00000000" w:csb0="80000000" w:csb1="00000000"/>
+  </w:font>
+  <w:font w:name="Courier New">
+    <w:panose1 w:val="02070309020205020404"/>
+    <w:charset w:val="00"/>
+    <w:family w:val="modern"/>
+    <w:pitch w:val="fixed"/>
+    <w:sig w:usb0="E0002EFF" w:usb1="C0007843" w:usb2="00000009" w:usb3="00000000" w:csb0="000001FF" w:csb1="00000000"/>
+  </w:font>
+  <w:font w:name="Wingdings">
+    <w:panose1 w:val="05000000000000000000"/>
+    <w:charset w:val="02"/>
+    <w:family w:val="auto"/>
+    <w:pitch w:val="variable"/>
+    <w:sig w:usb0="00000000" w:usb1="10000000" w:usb2="00000000" w:usb3="00000000" w:csb0="80000000" w:csb1="00000000"/>
+  </w:font>
+  <w:font w:name="Calibri">
+    <w:panose1 w:val="020F0502020204030204"/>
+    <w:charset w:val="00"/>
+    <w:family w:val="swiss"/>
+    <w:pitch w:val="variable"/>
+    <w:sig w:usb0="E0002AFF" w:usb1="C000247B" w:usb2="00000009" w:usb3="00000000" w:csb0="000001FF" w:csb1="00000000"/>
+  </w:font>
+  <w:font w:name="Cambria">
+    <w:panose1 w:val="02040503050406030204"/>
+    <w:charset w:val="00"/>
+    <w:family w:val="roman"/>
+    <w:pitch w:val="variable"/>
+    <w:sig w:usb0="E00002FF" w:usb1="400004FF" w:usb2="00000000" w:usb3="00000000" w:csb0="0000019F" w:csb1="00000000"/>
+  </w:font>
+  <w:font w:name="Tahoma">
+    <w:panose1 w:val="020B0604030504040204"/>
+    <w:charset w:val="00"/>
+    <w:family w:val="swiss"/>
+    <w:pitch w:val="variable"/>
+    <w:sig w:usb0="E1002EFF" w:usb1="C000605B" w:usb2="00000029" w:usb3="00000000" w:csb0="000101FF" w:csb1="00000000"/>
+  </w:font>
+</w:fonts>
+</file>
+
+<file path=word/glossary/settings.xml><?xml version="1.0" encoding="utf-8"?>
+<w:settings xmlns:o="urn:schemas-microsoft-com:office:office" xmlns:r="http://schemas.openxmlformats.org/officeDocument/2006/relationships" xmlns:m="http://schemas.openxmlformats.org/officeDocument/2006/math" xmlns:v="urn:schemas-microsoft-com:vml" xmlns:w10="urn:schemas-microsoft-com:office:word" xmlns:w="http://schemas.openxmlformats.org/wordprocessingml/2006/main" xmlns:sl="http://schemas.openxmlformats.org/schemaLibrary/2006/main">
+  <w:view w:val="normal"/>
+  <w:defaultTabStop w:val="720"/>
+  <w:characterSpacingControl w:val="doNotCompress"/>
+  <w:compat>
+    <w:useFELayout/>
+  </w:compat>
+  <w:rsids>
+    <w:rsidRoot w:val="004500D8"/>
+    <w:rsid w:val="004500D8"/>
+    <w:rsid w:val="00D9522C"/>
+  </w:rsids>
+  <m:mathPr>
+    <m:mathFont m:val="Cambria Math"/>
+    <m:brkBin m:val="before"/>
+    <m:brkBinSub m:val="--"/>
+    <m:smallFrac m:val="off"/>
+    <m:dispDef/>
+    <m:lMargin m:val="0"/>
+    <m:rMargin m:val="0"/>
+    <m:defJc m:val="centerGroup"/>
+    <m:wrapIndent m:val="1440"/>
+    <m:intLim m:val="subSup"/>
+    <m:naryLim m:val="undOvr"/>
+  </m:mathPr>
+  <w:themeFontLang w:val="en-CA"/>
+  <w:clrSchemeMapping w:bg1="light1" w:t1="dark1" w:bg2="light2" w:t2="dark2" w:accent1="accent1" w:accent2="accent2" w:accent3="accent3" w:accent4="accent4" w:accent5="accent5" w:accent6="accent6" w:hyperlink="hyperlink" w:followedHyperlink="followedHyperlink"/>
+  <w:decimalSymbol w:val="."/>
+  <w:listSeparator w:val=","/>
+</w:settings>
+</file>
+
+<file path=word/glossary/styles.xml><?xml version="1.0" encoding="utf-8"?>
+<w:styles xmlns:r="http://schemas.openxmlformats.org/officeDocument/2006/relationships" xmlns:w="http://schemas.openxmlformats.org/wordprocessingml/2006/main">
+  <w:docDefaults>
+    <w:rPrDefault>
+      <w:rPr>
+        <w:rFonts w:asciiTheme="minorHAnsi" w:eastAsiaTheme="minorEastAsia" w:hAnsiTheme="minorHAnsi" w:cstheme="minorBidi"/>
+        <w:sz w:val="22"/>
+        <w:szCs w:val="22"/>
+        <w:lang w:val="en-CA" w:eastAsia="en-CA" w:bidi="ar-SA"/>
+      </w:rPr>
+    </w:rPrDefault>
+    <w:pPrDefault>
+      <w:pPr>
+        <w:spacing w:after="200" w:line="276" w:lineRule="auto"/>
+      </w:pPr>
+    </w:pPrDefault>
+  </w:docDefaults>
+  <w:latentStyles w:defLockedState="0" w:defUIPriority="99" w:defSemiHidden="1" w:defUnhideWhenUsed="1" w:defQFormat="0" w:count="267">
+    <w:lsdException w:name="Normal" w:semiHidden="0" w:uiPriority="0" w:unhideWhenUsed="0" w:qFormat="1"/>
+    <w:lsdException w:name="heading 1" w:semiHidden="0" w:uiPriority="9" w:unhideWhenUsed="0" w:qFormat="1"/>
+    <w:lsdException w:name="heading 2" w:uiPriority="9" w:qFormat="1"/>
+    <w:lsdException w:name="heading 3" w:uiPriority="9" w:qFormat="1"/>
+    <w:lsdException w:name="heading 4" w:uiPriority="9" w:qFormat="1"/>
+    <w:lsdException w:name="heading 5" w:uiPriority="9" w:qFormat="1"/>
+    <w:lsdException w:name="heading 6" w:uiPriority="9" w:qFormat="1"/>
+    <w:lsdException w:name="heading 7" w:uiPriority="9" w:qFormat="1"/>
+    <w:lsdException w:name="heading 8" w:uiPriority="9" w:qFormat="1"/>
+    <w:lsdException w:name="heading 9" w:uiPriority="9" w:qFormat="1"/>
+    <w:lsdException w:name="toc 1" w:uiPriority="39"/>
+    <w:lsdException w:name="toc 2" w:uiPriority="39"/>
+    <w:lsdException w:name="toc 3" w:uiPriority="39"/>
+    <w:lsdException w:name="toc 4" w:uiPriority="39"/>
+    <w:lsdException w:name="toc 5" w:uiPriority="39"/>
+    <w:lsdException w:name="toc 6" w:uiPriority="39"/>
+    <w:lsdException w:name="toc 7" w:uiPriority="39"/>
+    <w:lsdException w:name="toc 8" w:uiPriority="39"/>
+    <w:lsdException w:name="toc 9" w:uiPriority="39"/>
+    <w:lsdException w:name="caption" w:uiPriority="35" w:qFormat="1"/>
+    <w:lsdException w:name="Title" w:semiHidden="0" w:uiPriority="10" w:unhideWhenUsed="0" w:qFormat="1"/>
+    <w:lsdException w:name="Default Paragraph Font" w:uiPriority="1"/>
+    <w:lsdException w:name="Subtitle" w:semiHidden="0" w:uiPriority="11" w:unhideWhenUsed="0" w:qFormat="1"/>
+    <w:lsdException w:name="Strong" w:semiHidden="0" w:uiPriority="22" w:unhideWhenUsed="0" w:qFormat="1"/>
+    <w:lsdException w:name="Emphasis" w:semiHidden="0" w:uiPriority="20" w:unhideWhenUsed="0" w:qFormat="1"/>
+    <w:lsdException w:name="Table Grid" w:semiHidden="0" w:uiPriority="59" w:unhideWhenUsed="0"/>
+    <w:lsdException w:name="Placeholder Text" w:unhideWhenUsed="0"/>
+    <w:lsdException w:name="No Spacing" w:semiHidden="0" w:uiPriority="1" w:unhideWhenUsed="0" w:qFormat="1"/>
+    <w:lsdException w:name="Light Shading" w:semiHidden="0" w:uiPriority="60" w:unhideWhenUsed="0"/>
+    <w:lsdException w:name="Light List" w:semiHidden="0" w:uiPriority="61" w:unhideWhenUsed="0"/>
+    <w:lsdException w:name="Light Grid" w:semiHidden="0" w:uiPriority="62" w:unhideWhenUsed="0"/>
+    <w:lsdException w:name="Medium Shading 1" w:semiHidden="0" w:uiPriority="63" w:unhideWhenUsed="0"/>
+    <w:lsdException w:name="Medium Shading 2" w:semiHidden="0" w:uiPriority="64" w:unhideWhenUsed="0"/>
+    <w:lsdException w:name="Medium List 1" w:semiHidden="0" w:uiPriority="65" w:unhideWhenUsed="0"/>
+    <w:lsdException w:name="Medium List 2" w:semiHidden="0" w:uiPriority="66" w:unhideWhenUsed="0"/>
+    <w:lsdException w:name="Medium Grid 1" w:semiHidden="0" w:uiPriority="67" w:unhideWhenUsed="0"/>
+    <w:lsdException w:name="Medium Grid 2" w:semiHidden="0" w:uiPriority="68" w:unhideWhenUsed="0"/>
+    <w:lsdException w:name="Medium Grid 3" w:semiHidden="0" w:uiPriority="69" w:unhideWhenUsed="0"/>
+    <w:lsdException w:name="Dark List" w:semiHidden="0" w:uiPriority="70" w:unhideWhenUsed="0"/>
+    <w:lsdException w:name="Colorful Shading" w:semiHidden="0" w:uiPriority="71" w:unhideWhenUsed="0"/>
+    <w:lsdException w:name="Colorful List" w:semiHidden="0" w:uiPriority="72" w:unhideWhenUsed="0"/>
+    <w:lsdException w:name="Colorful Grid" w:semiHidden="0" w:uiPriority="73" w:unhideWhenUsed="0"/>
+    <w:lsdException w:name="Light Shading Accent 1" w:semiHidden="0" w:uiPriority="60" w:unhideWhenUsed="0"/>
+    <w:lsdException w:name="Light List Accent 1" w:semiHidden="0" w:uiPriority="61" w:unhideWhenUsed="0"/>
+    <w:lsdException w:name="Light Grid Accent 1" w:semiHidden="0" w:uiPriority="62" w:unhideWhenUsed="0"/>
+    <w:lsdException w:name="Medium Shading 1 Accent 1" w:semiHidden="0" w:uiPriority="63" w:unhideWhenUsed="0"/>
+    <w:lsdException w:name="Medium Shading 2 Accent 1" w:semiHidden="0" w:uiPriority="64" w:unhideWhenUsed="0"/>
+    <w:lsdException w:name="Medium List 1 Accent 1" w:semiHidden="0" w:uiPriority="65" w:unhideWhenUsed="0"/>
+    <w:lsdException w:name="Revision" w:unhideWhenUsed="0"/>
+    <w:lsdException w:name="List Paragraph" w:semiHidden="0" w:uiPriority="34" w:unhideWhenUsed="0" w:qFormat="1"/>
+    <w:lsdException w:name="Quote" w:semiHidden="0" w:uiPriority="29" w:unhideWhenUsed="0" w:qFormat="1"/>
+    <w:lsdException w:name="Intense Quote" w:semiHidden="0" w:uiPriority="30" w:unhideWhenUsed="0" w:qFormat="1"/>
+    <w:lsdException w:name="Medium List 2 Accent 1" w:semiHidden="0" w:uiPriority="66" w:unhideWhenUsed="0"/>
+    <w:lsdException w:name="Medium Grid 1 Accent 1" w:semiHidden="0" w:uiPriority="67" w:unhideWhenUsed="0"/>
+    <w:lsdException w:name="Medium Grid 2 Accent 1" w:semiHidden="0" w:uiPriority="68" w:unhideWhenUsed="0"/>
+    <w:lsdException w:name="Medium Grid 3 Accent 1" w:semiHidden="0" w:uiPriority="69" w:unhideWhenUsed="0"/>
+    <w:lsdException w:name="Dark List Accent 1" w:semiHidden="0" w:uiPriority="70" w:unhideWhenUsed="0"/>
+    <w:lsdException w:name="Colorful Shading Accent 1" w:semiHidden="0" w:uiPriority="71" w:unhideWhenUsed="0"/>
+    <w:lsdException w:name="Colorful List Accent 1" w:semiHidden="0" w:uiPriority="72" w:unhideWhenUsed="0"/>
+    <w:lsdException w:name="Colorful Grid Accent 1" w:semiHidden="0" w:uiPriority="73" w:unhideWhenUsed="0"/>
+    <w:lsdException w:name="Light Shading Accent 2" w:semiHidden="0" w:uiPriority="60" w:unhideWhenUsed="0"/>
+    <w:lsdException w:name="Light List Accent 2" w:semiHidden="0" w:uiPriority="61" w:unhideWhenUsed="0"/>
+    <w:lsdException w:name="Light Grid Accent 2" w:semiHidden="0" w:uiPriority="62" w:unhideWhenUsed="0"/>
+    <w:lsdException w:name="Medium Shading 1 Accent 2" w:semiHidden="0" w:uiPriority="63" w:unhideWhenUsed="0"/>
+    <w:lsdException w:name="Medium Shading 2 Accent 2" w:semiHidden="0" w:uiPriority="64" w:unhideWhenUsed="0"/>
+    <w:lsdException w:name="Medium List 1 Accent 2" w:semiHidden="0" w:uiPriority="65" w:unhideWhenUsed="0"/>
+    <w:lsdException w:name="Medium List 2 Accent 2" w:semiHidden="0" w:uiPriority="66" w:unhideWhenUsed="0"/>
+    <w:lsdException w:name="Medium Grid 1 Accent 2" w:semiHidden="0" w:uiPriority="67" w:unhideWhenUsed="0"/>
+    <w:lsdException w:name="Medium Grid 2 Accent 2" w:semiHidden="0" w:uiPriority="68" w:unhideWhenUsed="0"/>
+    <w:lsdException w:name="Medium Grid 3 Accent 2" w:semiHidden="0" w:uiPriority="69" w:unhideWhenUsed="0"/>
+    <w:lsdException w:name="Dark List Accent 2" w:semiHidden="0" w:uiPriority="70" w:unhideWhenUsed="0"/>
+    <w:lsdException w:name="Colorful Shading Accent 2" w:semiHidden="0" w:uiPriority="71" w:unhideWhenUsed="0"/>
+    <w:lsdException w:name="Colorful List Accent 2" w:semiHidden="0" w:uiPriority="72" w:unhideWhenUsed="0"/>
+    <w:lsdException w:name="Colorful Grid Accent 2" w:semiHidden="0" w:uiPriority="73" w:unhideWhenUsed="0"/>
+    <w:lsdException w:name="Light Shading Accent 3" w:semiHidden="0" w:uiPriority="60" w:unhideWhenUsed="0"/>
+    <w:lsdException w:name="Light List Accent 3" w:semiHidden="0" w:uiPriority="61" w:unhideWhenUsed="0"/>
+    <w:lsdException w:name="Light Grid Accent 3" w:semiHidden="0" w:uiPriority="62" w:unhideWhenUsed="0"/>
+    <w:lsdException w:name="Medium Shading 1 Accent 3" w:semiHidden="0" w:uiPriority="63" w:unhideWhenUsed="0"/>
+    <w:lsdException w:name="Medium Shading 2 Accent 3" w:semiHidden="0" w:uiPriority="64" w:unhideWhenUsed="0"/>
+    <w:lsdException w:name="Medium List 1 Accent 3" w:semiHidden="0" w:uiPriority="65" w:unhideWhenUsed="0"/>
+    <w:lsdException w:name="Medium List 2 Accent 3" w:semiHidden="0" w:uiPriority="66" w:unhideWhenUsed="0"/>
+    <w:lsdException w:name="Medium Grid 1 Accent 3" w:semiHidden="0" w:uiPriority="67" w:unhideWhenUsed="0"/>
+    <w:lsdException w:name="Medium Grid 2 Accent 3" w:semiHidden="0" w:uiPriority="68" w:unhideWhenUsed="0"/>
+    <w:lsdException w:name="Medium Grid 3 Accent 3" w:semiHidden="0" w:uiPriority="69" w:unhideWhenUsed="0"/>
+    <w:lsdException w:name="Dark List Accent 3" w:semiHidden="0" w:uiPriority="70" w:unhideWhenUsed="0"/>
+    <w:lsdException w:name="Colorful Shading Accent 3" w:semiHidden="0" w:uiPriority="71" w:unhideWhenUsed="0"/>
+    <w:lsdException w:name="Colorful List Accent 3" w:semiHidden="0" w:uiPriority="72" w:unhideWhenUsed="0"/>
+    <w:lsdException w:name="Colorful Grid Accent 3" w:semiHidden="0" w:uiPriority="73" w:unhideWhenUsed="0"/>
+    <w:lsdException w:name="Light Shading Accent 4" w:semiHidden="0" w:uiPriority="60" w:unhideWhenUsed="0"/>
+    <w:lsdException w:name="Light List Accent 4" w:semiHidden="0" w:uiPriority="61" w:unhideWhenUsed="0"/>
+    <w:lsdException w:name="Light Grid Accent 4" w:semiHidden="0" w:uiPriority="62" w:unhideWhenUsed="0"/>
+    <w:lsdException w:name="Medium Shading 1 Accent 4" w:semiHidden="0" w:uiPriority="63" w:unhideWhenUsed="0"/>
+    <w:lsdException w:name="Medium Shading 2 Accent 4" w:semiHidden="0" w:uiPriority="64" w:unhideWhenUsed="0"/>
+    <w:lsdException w:name="Medium List 1 Accent 4" w:semiHidden="0" w:uiPriority="65" w:unhideWhenUsed="0"/>
+    <w:lsdException w:name="Medium List 2 Accent 4" w:semiHidden="0" w:uiPriority="66" w:unhideWhenUsed="0"/>
+    <w:lsdException w:name="Medium Grid 1 Accent 4" w:semiHidden="0" w:uiPriority="67" w:unhideWhenUsed="0"/>
+    <w:lsdException w:name="Medium Grid 2 Accent 4" w:semiHidden="0" w:uiPriority="68" w:unhideWhenUsed="0"/>
+    <w:lsdException w:name="Medium Grid 3 Accent 4" w:semiHidden="0" w:uiPriority="69" w:unhideWhenUsed="0"/>
+    <w:lsdException w:name="Dark List Accent 4" w:semiHidden="0" w:uiPriority="70" w:unhideWhenUsed="0"/>
+    <w:lsdException w:name="Colorful Shading Accent 4" w:semiHidden="0" w:uiPriority="71" w:unhideWhenUsed="0"/>
+    <w:lsdException w:name="Colorful List Accent 4" w:semiHidden="0" w:uiPriority="72" w:unhideWhenUsed="0"/>
+    <w:lsdException w:name="Colorful Grid Accent 4" w:semiHidden="0" w:uiPriority="73" w:unhideWhenUsed="0"/>
+    <w:lsdException w:name="Light Shading Accent 5" w:semiHidden="0" w:uiPriority="60" w:unhideWhenUsed="0"/>
+    <w:lsdException w:name="Light List Accent 5" w:semiHidden="0" w:uiPriority="61" w:unhideWhenUsed="0"/>
+    <w:lsdException w:name="Light Grid Accent 5" w:semiHidden="0" w:uiPriority="62" w:unhideWhenUsed="0"/>
+    <w:lsdException w:name="Medium Shading 1 Accent 5" w:semiHidden="0" w:uiPriority="63" w:unhideWhenUsed="0"/>
+    <w:lsdException w:name="Medium Shading 2 Accent 5" w:semiHidden="0" w:uiPriority="64" w:unhideWhenUsed="0"/>
+    <w:lsdException w:name="Medium List 1 Accent 5" w:semiHidden="0" w:uiPriority="65" w:unhideWhenUsed="0"/>
+    <w:lsdException w:name="Medium List 2 Accent 5" w:semiHidden="0" w:uiPriority="66" w:unhideWhenUsed="0"/>
+    <w:lsdException w:name="Medium Grid 1 Accent 5" w:semiHidden="0" w:uiPriority="67" w:unhideWhenUsed="0"/>
+    <w:lsdException w:name="Medium Grid 2 Accent 5" w:semiHidden="0" w:uiPriority="68" w:unhideWhenUsed="0"/>
+    <w:lsdException w:name="Medium Grid 3 Accent 5" w:semiHidden="0" w:uiPriority="69" w:unhideWhenUsed="0"/>
+    <w:lsdException w:name="Dark List Accent 5" w:semiHidden="0" w:uiPriority="70" w:unhideWhenUsed="0"/>
+    <w:lsdException w:name="Colorful Shading Accent 5" w:semiHidden="0" w:uiPriority="71" w:unhideWhenUsed="0"/>
+    <w:lsdException w:name="Colorful List Accent 5" w:semiHidden="0" w:uiPriority="72" w:unhideWhenUsed="0"/>
+    <w:lsdException w:name="Colorful Grid Accent 5" w:semiHidden="0" w:uiPriority="73" w:unhideWhenUsed="0"/>
+    <w:lsdException w:name="Light Shading Accent 6" w:semiHidden="0" w:uiPriority="60" w:unhideWhenUsed="0"/>
+    <w:lsdException w:name="Light List Accent 6" w:semiHidden="0" w:uiPriority="61" w:unhideWhenUsed="0"/>
+    <w:lsdException w:name="Light Grid Accent 6" w:semiHidden="0" w:uiPriority="62" w:unhideWhenUsed="0"/>
+    <w:lsdException w:name="Medium Shading 1 Accent 6" w:semiHidden="0" w:uiPriority="63" w:unhideWhenUsed="0"/>
+    <w:lsdException w:name="Medium Shading 2 Accent 6" w:semiHidden="0" w:uiPriority="64" w:unhideWhenUsed="0"/>
+    <w:lsdException w:name="Medium List 1 Accent 6" w:semiHidden="0" w:uiPriority="65" w:unhideWhenUsed="0"/>
+    <w:lsdException w:name="Medium List 2 Accent 6" w:semiHidden="0" w:uiPriority="66" w:unhideWhenUsed="0"/>
+    <w:lsdException w:name="Medium Grid 1 Accent 6" w:semiHidden="0" w:uiPriority="67" w:unhideWhenUsed="0"/>
+    <w:lsdException w:name="Medium Grid 2 Accent 6" w:semiHidden="0" w:uiPriority="68" w:unhideWhenUsed="0"/>
+    <w:lsdException w:name="Medium Grid 3 Accent 6" w:semiHidden="0" w:uiPriority="69" w:unhideWhenUsed="0"/>
+    <w:lsdException w:name="Dark List Accent 6" w:semiHidden="0" w:uiPriority="70" w:unhideWhenUsed="0"/>
+    <w:lsdException w:name="Colorful Shading Accent 6" w:semiHidden="0" w:uiPriority="71" w:unhideWhenUsed="0"/>
+    <w:lsdException w:name="Colorful List Accent 6" w:semiHidden="0" w:uiPriority="72" w:unhideWhenUsed="0"/>
+    <w:lsdException w:name="Colorful Grid Accent 6" w:semiHidden="0" w:uiPriority="73" w:unhideWhenUsed="0"/>
+    <w:lsdException w:name="Subtle Emphasis" w:semiHidden="0" w:uiPriority="19" w:unhideWhenUsed="0" w:qFormat="1"/>
+    <w:lsdException w:name="Intense Emphasis" w:semiHidden="0" w:uiPriority="21" w:unhideWhenUsed="0" w:qFormat="1"/>
+    <w:lsdException w:name="Subtle Reference" w:semiHidden="0" w:uiPriority="31" w:unhideWhenUsed="0" w:qFormat="1"/>
+    <w:lsdException w:name="Intense Reference" w:semiHidden="0" w:uiPriority="32" w:unhideWhenUsed="0" w:qFormat="1"/>
+    <w:lsdException w:name="Book Title" w:semiHidden="0" w:uiPriority="33" w:unhideWhenUsed="0" w:qFormat="1"/>
+    <w:lsdException w:name="Bibliography" w:uiPriority="37"/>
+    <w:lsdException w:name="TOC Heading" w:uiPriority="39" w:qFormat="1"/>
+  </w:latentStyles>
+  <w:style w:type="paragraph" w:default="1" w:styleId="Normal">
+    <w:name w:val="Normal"/>
+    <w:qFormat/>
+  </w:style>
+  <w:style w:type="character" w:default="1" w:styleId="DefaultParagraphFont">
+    <w:name w:val="Default Paragraph Font"/>
+    <w:uiPriority w:val="1"/>
+    <w:semiHidden/>
+    <w:unhideWhenUsed/>
+  </w:style>
+  <w:style w:type="table" w:default="1" w:styleId="TableNormal">
+    <w:name w:val="Normal Table"/>
+    <w:uiPriority w:val="99"/>
+    <w:semiHidden/>
+    <w:unhideWhenUsed/>
+    <w:qFormat/>
+    <w:tblPr>
+      <w:tblInd w:w="0" w:type="dxa"/>
+      <w:tblCellMar>
+        <w:top w:w="0" w:type="dxa"/>
+        <w:left w:w="108" w:type="dxa"/>
+        <w:bottom w:w="0" w:type="dxa"/>
+        <w:right w:w="108" w:type="dxa"/>
+      </w:tblCellMar>
+    </w:tblPr>
+  </w:style>
+  <w:style w:type="numbering" w:default="1" w:styleId="NoList">
+    <w:name w:val="No List"/>
+    <w:uiPriority w:val="99"/>
+    <w:semiHidden/>
+    <w:unhideWhenUsed/>
+  </w:style>
+  <w:style w:type="paragraph" w:customStyle="1" w:styleId="65873B13CE73402B81DE6CDCDF6D7267">
+    <w:name w:val="65873B13CE73402B81DE6CDCDF6D7267"/>
+    <w:rsid w:val="004500D8"/>
+  </w:style>
+  <w:style w:type="paragraph" w:customStyle="1" w:styleId="08FB5987A8ED40BEBD05EC61930A9ABA">
+    <w:name w:val="08FB5987A8ED40BEBD05EC61930A9ABA"/>
+    <w:rsid w:val="004500D8"/>
+  </w:style>
+  <w:style w:type="paragraph" w:customStyle="1" w:styleId="E0C335DEEBC34842B5A17020173607CD">
+    <w:name w:val="E0C335DEEBC34842B5A17020173607CD"/>
+    <w:rsid w:val="004500D8"/>
+  </w:style>
+  <w:style w:type="paragraph" w:customStyle="1" w:styleId="73E85203191946C4932F4B638CFD66C5">
+    <w:name w:val="73E85203191946C4932F4B638CFD66C5"/>
+    <w:rsid w:val="004500D8"/>
+  </w:style>
+  <w:style w:type="paragraph" w:customStyle="1" w:styleId="7BE76BAE28DF49D295589F4503605B2C">
+    <w:name w:val="7BE76BAE28DF49D295589F4503605B2C"/>
+    <w:rsid w:val="004500D8"/>
+  </w:style>
+  <w:style w:type="paragraph" w:customStyle="1" w:styleId="8EACF8A685554579A8CBA7693AC640BE">
+    <w:name w:val="8EACF8A685554579A8CBA7693AC640BE"/>
+    <w:rsid w:val="004500D8"/>
+  </w:style>
+</w:styles>
+</file>
+
+<file path=word/glossary/webSettings.xml><?xml version="1.0" encoding="utf-8"?>
+<w:webSettings xmlns:r="http://schemas.openxmlformats.org/officeDocument/2006/relationships" xmlns:w="http://schemas.openxmlformats.org/wordprocessingml/2006/main">
+  <w:optimizeForBrowser/>
+</w:webSettings>
 </file>
 
 <file path=word/theme/theme1.xml><?xml version="1.0" encoding="utf-8"?>
@@ -900,4 +1533,121 @@
   <a:objectDefaults/>
   <a:extraClrSchemeLst/>
 </a:theme>
+</file>
+
+<file path=customXml/item1.xml><?xml version="1.0" encoding="utf-8"?>
+<b:Sources xmlns:b="http://schemas.openxmlformats.org/officeDocument/2006/bibliography" xmlns="http://schemas.openxmlformats.org/officeDocument/2006/bibliography" SelectedStyle="\IEEE2006OfficeOnline.xsl" StyleName="IEEE 2006">
+  <b:Source>
+    <b:Tag>Wen11</b:Tag>
+    <b:SourceType>JournalArticle</b:SourceType>
+    <b:Guid>{E7F27EBC-8422-487F-BAC4-522587B53E70}</b:Guid>
+    <b:Author>
+      <b:Author>
+        <b:NameList>
+          <b:Person>
+            <b:Last>Weng</b:Last>
+            <b:First>Cheng-Hsiung</b:First>
+          </b:Person>
+        </b:NameList>
+      </b:Author>
+    </b:Author>
+    <b:Title>Mining fuzzy specific rare itemsets for education data</b:Title>
+    <b:JournalName>Knowledge-Based Systems</b:JournalName>
+    <b:Year>2011</b:Year>
+    <b:Pages>697-708</b:Pages>
+    <b:Month>July</b:Month>
+    <b:Publisher>Elsevier</b:Publisher>
+    <b:Volume>24</b:Volume>
+    <b:Issue>5</b:Issue>
+    <b:YearAccessed>2016</b:YearAccessed>
+    <b:MonthAccessed>October</b:MonthAccessed>
+    <b:DayAccessed>27</b:DayAccessed>
+    <b:URL>http://www.sciencedirect.com.uml.idm.oclc.org/science/article/pii/S0950705111000372</b:URL>
+    <b:DOI>http://dx.doi.org.uml.idm.oclc.org/10.1016/j.knosys.2011.02.010</b:DOI>
+    <b:RefOrder>1</b:RefOrder>
+  </b:Source>
+  <b:Source>
+    <b:Tag>Hem15</b:Tag>
+    <b:SourceType>JournalArticle</b:SourceType>
+    <b:Guid>{9F24444E-A9A8-4D2A-8B23-BDBD6B12FAB7}</b:Guid>
+    <b:Author>
+      <b:Author>
+        <b:NameList>
+          <b:Person>
+            <b:Last>Hemalatha</b:Last>
+            <b:First>C.</b:First>
+            <b:Middle>Sweetlin</b:Middle>
+          </b:Person>
+          <b:Person>
+            <b:Last>Vaidehi</b:Last>
+            <b:First>V.</b:First>
+          </b:Person>
+          <b:Person>
+            <b:Last>Lakshmi</b:Last>
+            <b:First>R.</b:First>
+          </b:Person>
+        </b:NameList>
+      </b:Author>
+    </b:Author>
+    <b:Title>Minimal infrequent pattern based approach for mining outliers in data streams</b:Title>
+    <b:JournalName>Expert Systems with Applications</b:JournalName>
+    <b:Year>2015</b:Year>
+    <b:Pages>1998-2012</b:Pages>
+    <b:Month>March</b:Month>
+    <b:Publisher>Elsevier</b:Publisher>
+    <b:Volume>42</b:Volume>
+    <b:Issue>4</b:Issue>
+    <b:YearAccessed>2016</b:YearAccessed>
+    <b:MonthAccessed>October</b:MonthAccessed>
+    <b:DayAccessed>27</b:DayAccessed>
+    <b:URL>http://www.sciencedirect.com.uml.idm.oclc.org/science/article/pii/S0957417414006149</b:URL>
+    <b:DOI>http://dx.doi.org.uml.idm.oclc.org/10.1016/j.eswa.2014.09.053</b:DOI>
+    <b:RefOrder>2</b:RefOrder>
+  </b:Source>
+  <b:Source>
+    <b:Tag>WuY11</b:Tag>
+    <b:SourceType>JournalArticle</b:SourceType>
+    <b:Guid>{E0B3EEAF-7612-4733-B858-25608F5C882D}</b:Guid>
+    <b:Author>
+      <b:Author>
+        <b:NameList>
+          <b:Person>
+            <b:Last>Wu</b:Last>
+            <b:First>Yu-Ying</b:First>
+          </b:Person>
+          <b:Person>
+            <b:Last>Chem</b:Last>
+            <b:First>Yen-Liang</b:First>
+          </b:Person>
+          <b:Person>
+            <b:Last>Chang</b:Last>
+            <b:First>Ray-I</b:First>
+          </b:Person>
+        </b:NameList>
+      </b:Author>
+    </b:Author>
+    <b:Title>Mining negative generalized knowledge from relational databases</b:Title>
+    <b:JournalName>Knowledge-Based Systems</b:JournalName>
+    <b:Year>2011</b:Year>
+    <b:Pages>134-145</b:Pages>
+    <b:Month>February</b:Month>
+    <b:Publisher>Elsevier</b:Publisher>
+    <b:Volume>24</b:Volume>
+    <b:Issue>1</b:Issue>
+    <b:YearAccessed>2016</b:YearAccessed>
+    <b:MonthAccessed>October</b:MonthAccessed>
+    <b:DayAccessed>27</b:DayAccessed>
+    <b:URL>http://www.sciencedirect.com.uml.idm.oclc.org/science/article/pii/S0950705110001279</b:URL>
+    <b:DOI>http://dx.doi.org.uml.idm.oclc.org/10.1016/j.knosys.2010.07.013</b:DOI>
+    <b:RefOrder>3</b:RefOrder>
+  </b:Source>
+</b:Sources>
+</file>
+
+<file path=customXml/itemProps1.xml><?xml version="1.0" encoding="utf-8"?>
+<ds:datastoreItem xmlns:ds="http://schemas.openxmlformats.org/officeDocument/2006/customXml" ds:itemID="{D2BC2BF6-D002-4FF1-8D68-7121E0724484}">
+  <ds:schemaRefs>
+    <ds:schemaRef ds:uri="http://schemas.openxmlformats.org/officeDocument/2006/bibliography"/>
+  </ds:schemaRefs>
+</ds:datastoreItem>
 </file>
</xml_diff>